<commit_message>
feat: add report generator
</commit_message>
<xml_diff>
--- a/server/static/reports/template/report_template.docx
+++ b/server/static/reports/template/report_template.docx
@@ -113,9 +113,9 @@
         <w:br/>
         <w:t xml:space="preserve">об организации участия нижеперечисленных курсантов 6 факультета </w:t>
         <w:br/>
-        <w:t xml:space="preserve">в онлайн-соревнованиях по продуктовой разработке {{EventTitle}} </w:t>
+        <w:t xml:space="preserve">в онлайн-соревнованиях по продуктовой разработке {EventTitle} </w:t>
         <w:br/>
-        <w:t xml:space="preserve">при поддержке {{EventSponsors}} с 09:00 до 20:00 {{EventDate}}. Учебные занятия будут проведены в соответствии </w:t>
+        <w:t xml:space="preserve">при поддержке {EventSponsors} с 09:00 до 20:00 {EventDate}. Учебные занятия будут проведены в соответствии </w:t>
         <w:br/>
         <w:t xml:space="preserve">с индивидуальным планом.</w:t>
       </w:r>
@@ -160,16 +160,31 @@
           <w:shd w:fill="auto" w:val="clear"/>
         </w:rPr>
       </w:pPr>
-      <w:r>
-        <w:rPr>
-          <w:rFonts w:ascii="Times New Roman" w:hAnsi="Times New Roman" w:cs="Times New Roman" w:eastAsia="Times New Roman"/>
-          <w:color w:val="auto"/>
-          <w:spacing w:val="0"/>
-          <w:position w:val="0"/>
-          <w:sz w:val="28"/>
-          <w:shd w:fill="auto" w:val="clear"/>
-        </w:rPr>
-        <w:t xml:space="preserve">{{TeamNumber1}}: {{TeamTitle1}}</w:t>
+    </w:p>
+    <w:p>
+      <w:pPr>
+        <w:spacing w:before="0" w:after="0" w:line="240"/>
+        <w:ind w:right="0" w:left="0" w:firstLine="851"/>
+        <w:jc w:val="both"/>
+        <w:rPr>
+          <w:rFonts w:ascii="Times New Roman" w:hAnsi="Times New Roman" w:cs="Times New Roman" w:eastAsia="Times New Roman"/>
+          <w:color w:val="auto"/>
+          <w:spacing w:val="0"/>
+          <w:position w:val="0"/>
+          <w:sz w:val="28"/>
+          <w:shd w:fill="auto" w:val="clear"/>
+        </w:rPr>
+      </w:pPr>
+      <w:r>
+        <w:rPr>
+          <w:rFonts w:ascii="Times New Roman" w:hAnsi="Times New Roman" w:cs="Times New Roman" w:eastAsia="Times New Roman"/>
+          <w:color w:val="auto"/>
+          <w:spacing w:val="0"/>
+          <w:position w:val="0"/>
+          <w:sz w:val="28"/>
+          <w:shd w:fill="auto" w:val="clear"/>
+        </w:rPr>
+        <w:t xml:space="preserve">{TeamNumber1}: {TeamTitle1}</w:t>
       </w:r>
     </w:p>
     <w:p>
@@ -199,7 +214,7 @@
           <w:sz w:val="28"/>
           <w:shd w:fill="auto" w:val="clear"/>
         </w:rPr>
-        <w:t xml:space="preserve">{{Rank1_1}} {{Lastname1_1}} {{Firstname1_1}}.{{Middlename1_1}}. ({{GroupNumber1_1}} </w:t>
+        <w:t xml:space="preserve">{Rank1_1} {Lastname1_1} {Firstname1_1}.{Middlename1_1}. ({GroupNumber1_1} </w:t>
       </w:r>
       <w:r>
         <w:rPr>
@@ -240,7 +255,7 @@
           <w:sz w:val="28"/>
           <w:shd w:fill="auto" w:val="clear"/>
         </w:rPr>
-        <w:t xml:space="preserve">{{Rank1_2}} {{Lastname1_2}} {{Firstname1_2}}.{{Middlename1_2}}. ({{GroupNumber1_2}} </w:t>
+        <w:t xml:space="preserve">{Rank1_2} {Lastname1_2} {Firstname1_2}.{Middlename1_2}. ({GroupNumber1_2} </w:t>
       </w:r>
       <w:r>
         <w:rPr>
@@ -281,7 +296,7 @@
           <w:sz w:val="28"/>
           <w:shd w:fill="auto" w:val="clear"/>
         </w:rPr>
-        <w:t xml:space="preserve">{{Rank1_3}} {{Lastname1_3}} {{Firstname1_3}}.{{Middlename1_3}}. ({{GroupNumber1_3}} </w:t>
+        <w:t xml:space="preserve">{Rank1_3} {Lastname1_3} {{Firstname1_3}.{Middlename1_3}. ({GroupNumber1_3} </w:t>
       </w:r>
       <w:r>
         <w:rPr>
@@ -322,7 +337,7 @@
           <w:sz w:val="28"/>
           <w:shd w:fill="auto" w:val="clear"/>
         </w:rPr>
-        <w:t xml:space="preserve">{{Rank1_4}} {{Lastname1_4}} {{Firstname1_4}}.{{Middlename1_4}}. ({{GroupNumber1_4}} </w:t>
+        <w:t xml:space="preserve">{Rank1_4} {Lastname1_4} {Firstname1_4}.{Middlename1_4}. ({GroupNumber1_4} </w:t>
       </w:r>
       <w:r>
         <w:rPr>
@@ -363,7 +378,7 @@
           <w:sz w:val="28"/>
           <w:shd w:fill="auto" w:val="clear"/>
         </w:rPr>
-        <w:t xml:space="preserve">{{Rank1_5}} {{Lastname1_5}} {{Firstname1_5}}.{{Middlename1_5}}.  ({{GroupNumber1_5}} </w:t>
+        <w:t xml:space="preserve">{Rank1_5} {Lastname1_5} {Firstname1_5}.{Middlename1_5}.  ({GroupNumber1_5} </w:t>
       </w:r>
       <w:r>
         <w:rPr>
@@ -427,7 +442,7 @@
           <w:sz w:val="28"/>
           <w:shd w:fill="auto" w:val="clear"/>
         </w:rPr>
-        <w:t xml:space="preserve">: {{EventLocation1}}</w:t>
+        <w:t xml:space="preserve">: {EventLocation1}</w:t>
       </w:r>
     </w:p>
     <w:p>
@@ -506,7 +521,7 @@
           <w:sz w:val="28"/>
           <w:shd w:fill="auto" w:val="clear"/>
         </w:rPr>
-        <w:t xml:space="preserve">{{TeamNumber2}}: {{TeamTitle2}}</w:t>
+        <w:t xml:space="preserve">{TeamNumber2}: {TeamTitle2}</w:t>
       </w:r>
     </w:p>
     <w:p>
@@ -536,7 +551,7 @@
           <w:sz w:val="28"/>
           <w:shd w:fill="auto" w:val="clear"/>
         </w:rPr>
-        <w:t xml:space="preserve">{{Rank2_1}} {{Lastname2_1}} {{Firstname2_1}}.{{Middlename2_1}}. ({{GroupNumber2_1}} </w:t>
+        <w:t xml:space="preserve">{Rank2_1} {Lastname2_1} {Firstname2_1}.{Middlename2_1}}. ({{GroupNumber2_1}} </w:t>
       </w:r>
       <w:r>
         <w:rPr>
@@ -577,7 +592,7 @@
           <w:sz w:val="28"/>
           <w:shd w:fill="auto" w:val="clear"/>
         </w:rPr>
-        <w:t xml:space="preserve">{{Rank2_2}} {{Lastname2_2}} {{Firstname2_2}}.{{Middlename2_2}}. ({{GroupNumber2_2}} </w:t>
+        <w:t xml:space="preserve">{Rank2_2} {Lastname2_2} {Firstname2_2}.{Middlename2_2}}. ({GroupNumber2_2} </w:t>
       </w:r>
       <w:r>
         <w:rPr>
@@ -618,7 +633,7 @@
           <w:sz w:val="28"/>
           <w:shd w:fill="auto" w:val="clear"/>
         </w:rPr>
-        <w:t xml:space="preserve">{{Rank2_3}} {{Lastname2_3}} {{Firstname2_3}}.{{Middlename2_3}}. ({{GroupNumber2_3}} </w:t>
+        <w:t xml:space="preserve">{Rank2_3} {Lastname2_3} {Firstname2_3}.{Middlename2_3}}. ({GroupNumber2_3} </w:t>
       </w:r>
       <w:r>
         <w:rPr>
@@ -659,7 +674,7 @@
           <w:sz w:val="28"/>
           <w:shd w:fill="auto" w:val="clear"/>
         </w:rPr>
-        <w:t xml:space="preserve">{{Rank2_4}} {{Lastname2_4}} {{Firstname2_4}}.{{Middlename2_4}}. ({{GroupNumber2_4}} </w:t>
+        <w:t xml:space="preserve">{Rank2_4} {Lastname2_4} {{Firstname2_4}}.{Middlename2_4}. ({GroupNumber2_4} </w:t>
       </w:r>
       <w:r>
         <w:rPr>
@@ -700,7 +715,7 @@
           <w:sz w:val="28"/>
           <w:shd w:fill="auto" w:val="clear"/>
         </w:rPr>
-        <w:t xml:space="preserve">{{Rank2_5}} {{Lastname2_5}} {{Firstname2_5}}.{{Middlename2_5}}.  ({{GroupNumber2_5}} </w:t>
+        <w:t xml:space="preserve">{Rank2_5} {Lastname2_5} {Firstname2_5}.{Middlename2_5}.  ({GroupNumber2_5} </w:t>
       </w:r>
       <w:r>
         <w:rPr>
@@ -764,7 +779,7 @@
           <w:sz w:val="28"/>
           <w:shd w:fill="auto" w:val="clear"/>
         </w:rPr>
-        <w:t xml:space="preserve">: {{EventLocation2}}</w:t>
+        <w:t xml:space="preserve">: {EventLocation2}</w:t>
       </w:r>
     </w:p>
     <w:p>
@@ -843,7 +858,7 @@
           <w:sz w:val="28"/>
           <w:shd w:fill="auto" w:val="clear"/>
         </w:rPr>
-        <w:t xml:space="preserve">{{TeamNumber3}}: {{TeamTitle3}}</w:t>
+        <w:t xml:space="preserve">{TeamNumber3}: {TeamTitle3}</w:t>
       </w:r>
     </w:p>
     <w:p>
@@ -873,7 +888,7 @@
           <w:sz w:val="28"/>
           <w:shd w:fill="auto" w:val="clear"/>
         </w:rPr>
-        <w:t xml:space="preserve">{{Rank3_1}} {{Lastname3_1}} {{Firstname3_1}}.{{Middlename3_1}}. ({{GroupNumber3_1}} </w:t>
+        <w:t xml:space="preserve">{Rank3_1} {Lastname3_1} {Firstname3_1}.{Middlename3_1}}. ({GroupNumber3_1} </w:t>
       </w:r>
       <w:r>
         <w:rPr>
@@ -914,7 +929,7 @@
           <w:sz w:val="28"/>
           <w:shd w:fill="auto" w:val="clear"/>
         </w:rPr>
-        <w:t xml:space="preserve">{{Rank3_2}} {{Lastname3_2}} {{Firstname3_2}}.{{Middlename3_2}}. ({{GroupNumber3_2}} </w:t>
+        <w:t xml:space="preserve">{Rank3_2} {Lastname3_2} {Firstname3_2}.{Middlename3_2}. ({GroupNumber3_2} </w:t>
       </w:r>
       <w:r>
         <w:rPr>
@@ -955,7 +970,7 @@
           <w:sz w:val="28"/>
           <w:shd w:fill="auto" w:val="clear"/>
         </w:rPr>
-        <w:t xml:space="preserve">{{Rank3_3}} {{Lastname3_3}} {{Firstname3_3}}.{{Middlename3_3}}. ({{GroupNumber3_3}} </w:t>
+        <w:t xml:space="preserve">{Rank3_3} {Lastname3_3} {Firstname3_3}.{Middlename3_3}. ({GroupNumber3_3} </w:t>
       </w:r>
       <w:r>
         <w:rPr>
@@ -996,7 +1011,7 @@
           <w:sz w:val="28"/>
           <w:shd w:fill="auto" w:val="clear"/>
         </w:rPr>
-        <w:t xml:space="preserve">{{Rank3_4}} {{Lastname3_4}} {{Firstname3_4}}.{{Middlename3_4}}. ({{GroupNumber3_4}} </w:t>
+        <w:t xml:space="preserve">{Rank3_4} {Lastname3_4} {Firstname3_4}.{Middlename3_4}. ({GroupNumber3_4} </w:t>
       </w:r>
       <w:r>
         <w:rPr>
@@ -1037,7 +1052,7 @@
           <w:sz w:val="28"/>
           <w:shd w:fill="auto" w:val="clear"/>
         </w:rPr>
-        <w:t xml:space="preserve">{{Rank3_5}} {{Lastname3_5}} {{Firstname3_5}}.{{Middlename3_5}}.  ({{GroupNumber3_5}} </w:t>
+        <w:t xml:space="preserve">{Rank3_5} {Lastname3_5} {Firstname3_5}.{Middlename3_5}.  ({GroupNumber3_5} </w:t>
       </w:r>
       <w:r>
         <w:rPr>
@@ -1101,7 +1116,7 @@
           <w:sz w:val="28"/>
           <w:shd w:fill="auto" w:val="clear"/>
         </w:rPr>
-        <w:t xml:space="preserve">: {{EventLocation3}}</w:t>
+        <w:t xml:space="preserve">: {EventLocation3}</w:t>
       </w:r>
     </w:p>
     <w:p>

</xml_diff>